<commit_message>
Signed-off-by: cyjhome <cyjhome@126.com>home GUI for pairwise test Signed-off-by: cyjhome <cyjhome@126.com>
</commit_message>
<xml_diff>
--- a/docs/GUI开发文档.docx
+++ b/docs/GUI开发文档.docx
@@ -514,21 +514,90 @@
           </wp:inline>
         </w:drawing>
       </w:r>
+    </w:p>
+    <w:p>
+      <w:pPr>
+        <w:numPr>
+          <w:ilvl w:val="3"/>
+          <w:numId w:val="2"/>
+        </w:numPr>
+        <w:ind w:left="0" w:leftChars="0" w:firstLine="0" w:firstLineChars="0"/>
+        <w:rPr>
+          <w:rFonts w:hint="default"/>
+          <w:lang w:eastAsia="zh-CN"/>
+        </w:rPr>
+      </w:pPr>
+      <w:r>
+        <w:rPr>
+          <w:rFonts w:hint="eastAsia"/>
+          <w:lang w:val="en-US" w:eastAsia="zh-CN"/>
+        </w:rPr>
+        <w:t>在界面上贴图像：</w:t>
+      </w:r>
+    </w:p>
+    <w:p>
+      <w:pPr>
+        <w:numPr>
+          <w:numId w:val="0"/>
+        </w:numPr>
+        <w:ind w:leftChars="0"/>
+        <w:rPr>
+          <w:rFonts w:hint="default"/>
+          <w:lang w:val="en-US" w:eastAsia="zh-CN"/>
+        </w:rPr>
+      </w:pPr>
+      <w:r>
+        <w:rPr>
+          <w:rFonts w:hint="eastAsia"/>
+          <w:lang w:val="en-US" w:eastAsia="zh-CN"/>
+        </w:rPr>
+        <w:t xml:space="preserve">       </w:t>
+      </w:r>
+      <w:r>
+        <w:drawing>
+          <wp:inline distT="0" distB="0" distL="114300" distR="114300">
+            <wp:extent cx="3214370" cy="887730"/>
+            <wp:effectExtent l="0" t="0" r="5080" b="7620"/>
+            <wp:docPr id="5" name="图片 6"/>
+            <wp:cNvGraphicFramePr>
+              <a:graphicFrameLocks xmlns:a="http://schemas.openxmlformats.org/drawingml/2006/main" noChangeAspect="1"/>
+            </wp:cNvGraphicFramePr>
+            <a:graphic xmlns:a="http://schemas.openxmlformats.org/drawingml/2006/main">
+              <a:graphicData uri="http://schemas.openxmlformats.org/drawingml/2006/picture">
+                <pic:pic xmlns:pic="http://schemas.openxmlformats.org/drawingml/2006/picture">
+                  <pic:nvPicPr>
+                    <pic:cNvPr id="5" name="图片 6"/>
+                    <pic:cNvPicPr>
+                      <a:picLocks noChangeAspect="1"/>
+                    </pic:cNvPicPr>
+                  </pic:nvPicPr>
+                  <pic:blipFill>
+                    <a:blip r:embed="rId8"/>
+                    <a:stretch>
+                      <a:fillRect/>
+                    </a:stretch>
+                  </pic:blipFill>
+                  <pic:spPr>
+                    <a:xfrm>
+                      <a:off x="0" y="0"/>
+                      <a:ext cx="3214370" cy="887730"/>
+                    </a:xfrm>
+                    <a:prstGeom prst="rect">
+                      <a:avLst/>
+                    </a:prstGeom>
+                    <a:noFill/>
+                    <a:ln>
+                      <a:noFill/>
+                    </a:ln>
+                  </pic:spPr>
+                </pic:pic>
+              </a:graphicData>
+            </a:graphic>
+          </wp:inline>
+        </w:drawing>
+      </w:r>
       <w:bookmarkStart w:id="0" w:name="_GoBack"/>
       <w:bookmarkEnd w:id="0"/>
-    </w:p>
-    <w:p>
-      <w:pPr>
-        <w:numPr>
-          <w:ilvl w:val="3"/>
-          <w:numId w:val="2"/>
-        </w:numPr>
-        <w:ind w:left="0" w:leftChars="0" w:firstLine="0" w:firstLineChars="0"/>
-        <w:rPr>
-          <w:rFonts w:hint="default"/>
-          <w:lang w:eastAsia="zh-CN"/>
-        </w:rPr>
-      </w:pPr>
     </w:p>
     <w:p>
       <w:pPr>

</xml_diff>